<commit_message>
starting solution architect pro
</commit_message>
<xml_diff>
--- a/01-AWS/csa-pro/Solution Architect - Professional.docx
+++ b/01-AWS/csa-pro/Solution Architect - Professional.docx
@@ -58,7 +58,7 @@
           <w:r>
             <w:fldChar w:fldCharType="separate"/>
           </w:r>
-          <w:hyperlink w:anchor="_Toc3283217" w:history="1">
+          <w:hyperlink w:anchor="_Toc51398012" w:history="1">
             <w:r>
               <w:rPr>
                 <w:rStyle w:val="Hyperlink"/>
@@ -79,7 +79,7 @@
                 <w:rStyle w:val="Hyperlink"/>
                 <w:noProof/>
               </w:rPr>
-              <w:t>Nadpis 1</w:t>
+              <w:t>LA</w:t>
             </w:r>
             <w:r>
               <w:rPr>
@@ -100,7 +100,7 @@
                 <w:noProof/>
                 <w:webHidden/>
               </w:rPr>
-              <w:instrText xml:space="preserve"> PAGEREF _Toc3283217 \h </w:instrText>
+              <w:instrText xml:space="preserve"> PAGEREF _Toc51398012 \h </w:instrText>
             </w:r>
             <w:r>
               <w:rPr>
@@ -120,7 +120,743 @@
                 <w:noProof/>
                 <w:webHidden/>
               </w:rPr>
-              <w:t>3</w:t>
+              <w:t>2</w:t>
+            </w:r>
+            <w:r>
+              <w:rPr>
+                <w:noProof/>
+                <w:webHidden/>
+              </w:rPr>
+              <w:fldChar w:fldCharType="end"/>
+            </w:r>
+          </w:hyperlink>
+        </w:p>
+        <w:p>
+          <w:pPr>
+            <w:pStyle w:val="TOC2"/>
+            <w:tabs>
+              <w:tab w:val="left" w:pos="660"/>
+              <w:tab w:val="right" w:leader="dot" w:pos="8777"/>
+            </w:tabs>
+            <w:rPr>
+              <w:rFonts w:eastAsiaTheme="minorEastAsia"/>
+              <w:noProof/>
+              <w:lang w:val="en-US"/>
+            </w:rPr>
+          </w:pPr>
+          <w:hyperlink w:anchor="_Toc51398013" w:history="1">
+            <w:r>
+              <w:rPr>
+                <w:rStyle w:val="Hyperlink"/>
+                <w:noProof/>
+                <w14:scene3d>
+                  <w14:camera w14:prst="orthographicFront"/>
+                  <w14:lightRig w14:rig="threePt" w14:dir="t">
+                    <w14:rot w14:lat="0" w14:lon="0" w14:rev="0"/>
+                  </w14:lightRig>
+                </w14:scene3d>
+              </w:rPr>
+              <w:t>1.</w:t>
+            </w:r>
+            <w:r>
+              <w:rPr>
+                <w:rFonts w:eastAsiaTheme="minorEastAsia"/>
+                <w:noProof/>
+                <w:lang w:val="en-US"/>
+              </w:rPr>
+              <w:tab/>
+            </w:r>
+            <w:r>
+              <w:rPr>
+                <w:rStyle w:val="Hyperlink"/>
+                <w:noProof/>
+              </w:rPr>
+              <w:t>Data stores</w:t>
+            </w:r>
+            <w:r>
+              <w:rPr>
+                <w:noProof/>
+                <w:webHidden/>
+              </w:rPr>
+              <w:tab/>
+            </w:r>
+            <w:r>
+              <w:rPr>
+                <w:noProof/>
+                <w:webHidden/>
+              </w:rPr>
+              <w:fldChar w:fldCharType="begin"/>
+            </w:r>
+            <w:r>
+              <w:rPr>
+                <w:noProof/>
+                <w:webHidden/>
+              </w:rPr>
+              <w:instrText xml:space="preserve"> PAGEREF _Toc51398013 \h </w:instrText>
+            </w:r>
+            <w:r>
+              <w:rPr>
+                <w:noProof/>
+                <w:webHidden/>
+              </w:rPr>
+            </w:r>
+            <w:r>
+              <w:rPr>
+                <w:noProof/>
+                <w:webHidden/>
+              </w:rPr>
+              <w:fldChar w:fldCharType="separate"/>
+            </w:r>
+            <w:r>
+              <w:rPr>
+                <w:noProof/>
+                <w:webHidden/>
+              </w:rPr>
+              <w:t>2</w:t>
+            </w:r>
+            <w:r>
+              <w:rPr>
+                <w:noProof/>
+                <w:webHidden/>
+              </w:rPr>
+              <w:fldChar w:fldCharType="end"/>
+            </w:r>
+          </w:hyperlink>
+        </w:p>
+        <w:p>
+          <w:pPr>
+            <w:pStyle w:val="TOC2"/>
+            <w:tabs>
+              <w:tab w:val="left" w:pos="660"/>
+              <w:tab w:val="right" w:leader="dot" w:pos="8777"/>
+            </w:tabs>
+            <w:rPr>
+              <w:rFonts w:eastAsiaTheme="minorEastAsia"/>
+              <w:noProof/>
+              <w:lang w:val="en-US"/>
+            </w:rPr>
+          </w:pPr>
+          <w:hyperlink w:anchor="_Toc51398014" w:history="1">
+            <w:r>
+              <w:rPr>
+                <w:rStyle w:val="Hyperlink"/>
+                <w:noProof/>
+                <w14:scene3d>
+                  <w14:camera w14:prst="orthographicFront"/>
+                  <w14:lightRig w14:rig="threePt" w14:dir="t">
+                    <w14:rot w14:lat="0" w14:lon="0" w14:rev="0"/>
+                  </w14:lightRig>
+                </w14:scene3d>
+              </w:rPr>
+              <w:t>2.</w:t>
+            </w:r>
+            <w:r>
+              <w:rPr>
+                <w:rFonts w:eastAsiaTheme="minorEastAsia"/>
+                <w:noProof/>
+                <w:lang w:val="en-US"/>
+              </w:rPr>
+              <w:tab/>
+            </w:r>
+            <w:r>
+              <w:rPr>
+                <w:rStyle w:val="Hyperlink"/>
+                <w:noProof/>
+              </w:rPr>
+              <w:t>Networking</w:t>
+            </w:r>
+            <w:r>
+              <w:rPr>
+                <w:noProof/>
+                <w:webHidden/>
+              </w:rPr>
+              <w:tab/>
+            </w:r>
+            <w:r>
+              <w:rPr>
+                <w:noProof/>
+                <w:webHidden/>
+              </w:rPr>
+              <w:fldChar w:fldCharType="begin"/>
+            </w:r>
+            <w:r>
+              <w:rPr>
+                <w:noProof/>
+                <w:webHidden/>
+              </w:rPr>
+              <w:instrText xml:space="preserve"> PAGEREF _Toc51398014 \h </w:instrText>
+            </w:r>
+            <w:r>
+              <w:rPr>
+                <w:noProof/>
+                <w:webHidden/>
+              </w:rPr>
+            </w:r>
+            <w:r>
+              <w:rPr>
+                <w:noProof/>
+                <w:webHidden/>
+              </w:rPr>
+              <w:fldChar w:fldCharType="separate"/>
+            </w:r>
+            <w:r>
+              <w:rPr>
+                <w:noProof/>
+                <w:webHidden/>
+              </w:rPr>
+              <w:t>2</w:t>
+            </w:r>
+            <w:r>
+              <w:rPr>
+                <w:noProof/>
+                <w:webHidden/>
+              </w:rPr>
+              <w:fldChar w:fldCharType="end"/>
+            </w:r>
+          </w:hyperlink>
+        </w:p>
+        <w:p>
+          <w:pPr>
+            <w:pStyle w:val="TOC2"/>
+            <w:tabs>
+              <w:tab w:val="left" w:pos="660"/>
+              <w:tab w:val="right" w:leader="dot" w:pos="8777"/>
+            </w:tabs>
+            <w:rPr>
+              <w:rFonts w:eastAsiaTheme="minorEastAsia"/>
+              <w:noProof/>
+              <w:lang w:val="en-US"/>
+            </w:rPr>
+          </w:pPr>
+          <w:hyperlink w:anchor="_Toc51398015" w:history="1">
+            <w:r>
+              <w:rPr>
+                <w:rStyle w:val="Hyperlink"/>
+                <w:noProof/>
+                <w14:scene3d>
+                  <w14:camera w14:prst="orthographicFront"/>
+                  <w14:lightRig w14:rig="threePt" w14:dir="t">
+                    <w14:rot w14:lat="0" w14:lon="0" w14:rev="0"/>
+                  </w14:lightRig>
+                </w14:scene3d>
+              </w:rPr>
+              <w:t>3.</w:t>
+            </w:r>
+            <w:r>
+              <w:rPr>
+                <w:rFonts w:eastAsiaTheme="minorEastAsia"/>
+                <w:noProof/>
+                <w:lang w:val="en-US"/>
+              </w:rPr>
+              <w:tab/>
+            </w:r>
+            <w:r>
+              <w:rPr>
+                <w:rStyle w:val="Hyperlink"/>
+                <w:noProof/>
+              </w:rPr>
+              <w:t>Security</w:t>
+            </w:r>
+            <w:r>
+              <w:rPr>
+                <w:noProof/>
+                <w:webHidden/>
+              </w:rPr>
+              <w:tab/>
+            </w:r>
+            <w:r>
+              <w:rPr>
+                <w:noProof/>
+                <w:webHidden/>
+              </w:rPr>
+              <w:fldChar w:fldCharType="begin"/>
+            </w:r>
+            <w:r>
+              <w:rPr>
+                <w:noProof/>
+                <w:webHidden/>
+              </w:rPr>
+              <w:instrText xml:space="preserve"> PAGEREF _Toc51398015 \h </w:instrText>
+            </w:r>
+            <w:r>
+              <w:rPr>
+                <w:noProof/>
+                <w:webHidden/>
+              </w:rPr>
+            </w:r>
+            <w:r>
+              <w:rPr>
+                <w:noProof/>
+                <w:webHidden/>
+              </w:rPr>
+              <w:fldChar w:fldCharType="separate"/>
+            </w:r>
+            <w:r>
+              <w:rPr>
+                <w:noProof/>
+                <w:webHidden/>
+              </w:rPr>
+              <w:t>2</w:t>
+            </w:r>
+            <w:r>
+              <w:rPr>
+                <w:noProof/>
+                <w:webHidden/>
+              </w:rPr>
+              <w:fldChar w:fldCharType="end"/>
+            </w:r>
+          </w:hyperlink>
+        </w:p>
+        <w:p>
+          <w:pPr>
+            <w:pStyle w:val="TOC2"/>
+            <w:tabs>
+              <w:tab w:val="left" w:pos="660"/>
+              <w:tab w:val="right" w:leader="dot" w:pos="8777"/>
+            </w:tabs>
+            <w:rPr>
+              <w:rFonts w:eastAsiaTheme="minorEastAsia"/>
+              <w:noProof/>
+              <w:lang w:val="en-US"/>
+            </w:rPr>
+          </w:pPr>
+          <w:hyperlink w:anchor="_Toc51398016" w:history="1">
+            <w:r>
+              <w:rPr>
+                <w:rStyle w:val="Hyperlink"/>
+                <w:noProof/>
+                <w14:scene3d>
+                  <w14:camera w14:prst="orthographicFront"/>
+                  <w14:lightRig w14:rig="threePt" w14:dir="t">
+                    <w14:rot w14:lat="0" w14:lon="0" w14:rev="0"/>
+                  </w14:lightRig>
+                </w14:scene3d>
+              </w:rPr>
+              <w:t>4.</w:t>
+            </w:r>
+            <w:r>
+              <w:rPr>
+                <w:rFonts w:eastAsiaTheme="minorEastAsia"/>
+                <w:noProof/>
+                <w:lang w:val="en-US"/>
+              </w:rPr>
+              <w:tab/>
+            </w:r>
+            <w:r>
+              <w:rPr>
+                <w:rStyle w:val="Hyperlink"/>
+                <w:noProof/>
+              </w:rPr>
+              <w:t>Migrations</w:t>
+            </w:r>
+            <w:r>
+              <w:rPr>
+                <w:noProof/>
+                <w:webHidden/>
+              </w:rPr>
+              <w:tab/>
+            </w:r>
+            <w:r>
+              <w:rPr>
+                <w:noProof/>
+                <w:webHidden/>
+              </w:rPr>
+              <w:fldChar w:fldCharType="begin"/>
+            </w:r>
+            <w:r>
+              <w:rPr>
+                <w:noProof/>
+                <w:webHidden/>
+              </w:rPr>
+              <w:instrText xml:space="preserve"> PAGEREF _Toc51398016 \h </w:instrText>
+            </w:r>
+            <w:r>
+              <w:rPr>
+                <w:noProof/>
+                <w:webHidden/>
+              </w:rPr>
+            </w:r>
+            <w:r>
+              <w:rPr>
+                <w:noProof/>
+                <w:webHidden/>
+              </w:rPr>
+              <w:fldChar w:fldCharType="separate"/>
+            </w:r>
+            <w:r>
+              <w:rPr>
+                <w:noProof/>
+                <w:webHidden/>
+              </w:rPr>
+              <w:t>2</w:t>
+            </w:r>
+            <w:r>
+              <w:rPr>
+                <w:noProof/>
+                <w:webHidden/>
+              </w:rPr>
+              <w:fldChar w:fldCharType="end"/>
+            </w:r>
+          </w:hyperlink>
+        </w:p>
+        <w:p>
+          <w:pPr>
+            <w:pStyle w:val="TOC2"/>
+            <w:tabs>
+              <w:tab w:val="left" w:pos="660"/>
+              <w:tab w:val="right" w:leader="dot" w:pos="8777"/>
+            </w:tabs>
+            <w:rPr>
+              <w:rFonts w:eastAsiaTheme="minorEastAsia"/>
+              <w:noProof/>
+              <w:lang w:val="en-US"/>
+            </w:rPr>
+          </w:pPr>
+          <w:hyperlink w:anchor="_Toc51398017" w:history="1">
+            <w:r>
+              <w:rPr>
+                <w:rStyle w:val="Hyperlink"/>
+                <w:noProof/>
+                <w14:scene3d>
+                  <w14:camera w14:prst="orthographicFront"/>
+                  <w14:lightRig w14:rig="threePt" w14:dir="t">
+                    <w14:rot w14:lat="0" w14:lon="0" w14:rev="0"/>
+                  </w14:lightRig>
+                </w14:scene3d>
+              </w:rPr>
+              <w:t>5.</w:t>
+            </w:r>
+            <w:r>
+              <w:rPr>
+                <w:rFonts w:eastAsiaTheme="minorEastAsia"/>
+                <w:noProof/>
+                <w:lang w:val="en-US"/>
+              </w:rPr>
+              <w:tab/>
+            </w:r>
+            <w:r>
+              <w:rPr>
+                <w:rStyle w:val="Hyperlink"/>
+                <w:noProof/>
+              </w:rPr>
+              <w:t>Architecting to scale</w:t>
+            </w:r>
+            <w:r>
+              <w:rPr>
+                <w:noProof/>
+                <w:webHidden/>
+              </w:rPr>
+              <w:tab/>
+            </w:r>
+            <w:r>
+              <w:rPr>
+                <w:noProof/>
+                <w:webHidden/>
+              </w:rPr>
+              <w:fldChar w:fldCharType="begin"/>
+            </w:r>
+            <w:r>
+              <w:rPr>
+                <w:noProof/>
+                <w:webHidden/>
+              </w:rPr>
+              <w:instrText xml:space="preserve"> PAGEREF _Toc51398017 \h </w:instrText>
+            </w:r>
+            <w:r>
+              <w:rPr>
+                <w:noProof/>
+                <w:webHidden/>
+              </w:rPr>
+            </w:r>
+            <w:r>
+              <w:rPr>
+                <w:noProof/>
+                <w:webHidden/>
+              </w:rPr>
+              <w:fldChar w:fldCharType="separate"/>
+            </w:r>
+            <w:r>
+              <w:rPr>
+                <w:noProof/>
+                <w:webHidden/>
+              </w:rPr>
+              <w:t>2</w:t>
+            </w:r>
+            <w:r>
+              <w:rPr>
+                <w:noProof/>
+                <w:webHidden/>
+              </w:rPr>
+              <w:fldChar w:fldCharType="end"/>
+            </w:r>
+          </w:hyperlink>
+        </w:p>
+        <w:p>
+          <w:pPr>
+            <w:pStyle w:val="TOC2"/>
+            <w:tabs>
+              <w:tab w:val="left" w:pos="660"/>
+              <w:tab w:val="right" w:leader="dot" w:pos="8777"/>
+            </w:tabs>
+            <w:rPr>
+              <w:rFonts w:eastAsiaTheme="minorEastAsia"/>
+              <w:noProof/>
+              <w:lang w:val="en-US"/>
+            </w:rPr>
+          </w:pPr>
+          <w:hyperlink w:anchor="_Toc51398018" w:history="1">
+            <w:r>
+              <w:rPr>
+                <w:rStyle w:val="Hyperlink"/>
+                <w:noProof/>
+                <w14:scene3d>
+                  <w14:camera w14:prst="orthographicFront"/>
+                  <w14:lightRig w14:rig="threePt" w14:dir="t">
+                    <w14:rot w14:lat="0" w14:lon="0" w14:rev="0"/>
+                  </w14:lightRig>
+                </w14:scene3d>
+              </w:rPr>
+              <w:t>6.</w:t>
+            </w:r>
+            <w:r>
+              <w:rPr>
+                <w:rFonts w:eastAsiaTheme="minorEastAsia"/>
+                <w:noProof/>
+                <w:lang w:val="en-US"/>
+              </w:rPr>
+              <w:tab/>
+            </w:r>
+            <w:r>
+              <w:rPr>
+                <w:rStyle w:val="Hyperlink"/>
+                <w:noProof/>
+              </w:rPr>
+              <w:t>Business continuity</w:t>
+            </w:r>
+            <w:r>
+              <w:rPr>
+                <w:noProof/>
+                <w:webHidden/>
+              </w:rPr>
+              <w:tab/>
+            </w:r>
+            <w:r>
+              <w:rPr>
+                <w:noProof/>
+                <w:webHidden/>
+              </w:rPr>
+              <w:fldChar w:fldCharType="begin"/>
+            </w:r>
+            <w:r>
+              <w:rPr>
+                <w:noProof/>
+                <w:webHidden/>
+              </w:rPr>
+              <w:instrText xml:space="preserve"> PAGEREF _Toc51398018 \h </w:instrText>
+            </w:r>
+            <w:r>
+              <w:rPr>
+                <w:noProof/>
+                <w:webHidden/>
+              </w:rPr>
+            </w:r>
+            <w:r>
+              <w:rPr>
+                <w:noProof/>
+                <w:webHidden/>
+              </w:rPr>
+              <w:fldChar w:fldCharType="separate"/>
+            </w:r>
+            <w:r>
+              <w:rPr>
+                <w:noProof/>
+                <w:webHidden/>
+              </w:rPr>
+              <w:t>2</w:t>
+            </w:r>
+            <w:r>
+              <w:rPr>
+                <w:noProof/>
+                <w:webHidden/>
+              </w:rPr>
+              <w:fldChar w:fldCharType="end"/>
+            </w:r>
+          </w:hyperlink>
+        </w:p>
+        <w:p>
+          <w:pPr>
+            <w:pStyle w:val="TOC2"/>
+            <w:tabs>
+              <w:tab w:val="left" w:pos="660"/>
+              <w:tab w:val="right" w:leader="dot" w:pos="8777"/>
+            </w:tabs>
+            <w:rPr>
+              <w:rFonts w:eastAsiaTheme="minorEastAsia"/>
+              <w:noProof/>
+              <w:lang w:val="en-US"/>
+            </w:rPr>
+          </w:pPr>
+          <w:hyperlink w:anchor="_Toc51398019" w:history="1">
+            <w:r>
+              <w:rPr>
+                <w:rStyle w:val="Hyperlink"/>
+                <w:noProof/>
+                <w14:scene3d>
+                  <w14:camera w14:prst="orthographicFront"/>
+                  <w14:lightRig w14:rig="threePt" w14:dir="t">
+                    <w14:rot w14:lat="0" w14:lon="0" w14:rev="0"/>
+                  </w14:lightRig>
+                </w14:scene3d>
+              </w:rPr>
+              <w:t>7.</w:t>
+            </w:r>
+            <w:r>
+              <w:rPr>
+                <w:rFonts w:eastAsiaTheme="minorEastAsia"/>
+                <w:noProof/>
+                <w:lang w:val="en-US"/>
+              </w:rPr>
+              <w:tab/>
+            </w:r>
+            <w:r>
+              <w:rPr>
+                <w:rStyle w:val="Hyperlink"/>
+                <w:noProof/>
+              </w:rPr>
+              <w:t>Deployments and operations</w:t>
+            </w:r>
+            <w:r>
+              <w:rPr>
+                <w:noProof/>
+                <w:webHidden/>
+              </w:rPr>
+              <w:tab/>
+            </w:r>
+            <w:r>
+              <w:rPr>
+                <w:noProof/>
+                <w:webHidden/>
+              </w:rPr>
+              <w:fldChar w:fldCharType="begin"/>
+            </w:r>
+            <w:r>
+              <w:rPr>
+                <w:noProof/>
+                <w:webHidden/>
+              </w:rPr>
+              <w:instrText xml:space="preserve"> PAGEREF _Toc51398019 \h </w:instrText>
+            </w:r>
+            <w:r>
+              <w:rPr>
+                <w:noProof/>
+                <w:webHidden/>
+              </w:rPr>
+            </w:r>
+            <w:r>
+              <w:rPr>
+                <w:noProof/>
+                <w:webHidden/>
+              </w:rPr>
+              <w:fldChar w:fldCharType="separate"/>
+            </w:r>
+            <w:r>
+              <w:rPr>
+                <w:noProof/>
+                <w:webHidden/>
+              </w:rPr>
+              <w:t>2</w:t>
+            </w:r>
+            <w:r>
+              <w:rPr>
+                <w:noProof/>
+                <w:webHidden/>
+              </w:rPr>
+              <w:fldChar w:fldCharType="end"/>
+            </w:r>
+          </w:hyperlink>
+        </w:p>
+        <w:p>
+          <w:pPr>
+            <w:pStyle w:val="TOC2"/>
+            <w:tabs>
+              <w:tab w:val="left" w:pos="660"/>
+              <w:tab w:val="right" w:leader="dot" w:pos="8777"/>
+            </w:tabs>
+            <w:rPr>
+              <w:rFonts w:eastAsiaTheme="minorEastAsia"/>
+              <w:noProof/>
+              <w:lang w:val="en-US"/>
+            </w:rPr>
+          </w:pPr>
+          <w:hyperlink w:anchor="_Toc51398020" w:history="1">
+            <w:r>
+              <w:rPr>
+                <w:rStyle w:val="Hyperlink"/>
+                <w:noProof/>
+                <w14:scene3d>
+                  <w14:camera w14:prst="orthographicFront"/>
+                  <w14:lightRig w14:rig="threePt" w14:dir="t">
+                    <w14:rot w14:lat="0" w14:lon="0" w14:rev="0"/>
+                  </w14:lightRig>
+                </w14:scene3d>
+              </w:rPr>
+              <w:t>8.</w:t>
+            </w:r>
+            <w:r>
+              <w:rPr>
+                <w:rFonts w:eastAsiaTheme="minorEastAsia"/>
+                <w:noProof/>
+                <w:lang w:val="en-US"/>
+              </w:rPr>
+              <w:tab/>
+            </w:r>
+            <w:r>
+              <w:rPr>
+                <w:rStyle w:val="Hyperlink"/>
+                <w:noProof/>
+              </w:rPr>
+              <w:t>Cost Management</w:t>
+            </w:r>
+            <w:r>
+              <w:rPr>
+                <w:noProof/>
+                <w:webHidden/>
+              </w:rPr>
+              <w:tab/>
+            </w:r>
+            <w:r>
+              <w:rPr>
+                <w:noProof/>
+                <w:webHidden/>
+              </w:rPr>
+              <w:fldChar w:fldCharType="begin"/>
+            </w:r>
+            <w:r>
+              <w:rPr>
+                <w:noProof/>
+                <w:webHidden/>
+              </w:rPr>
+              <w:instrText xml:space="preserve"> PAGEREF _Toc51398020 \h </w:instrText>
+            </w:r>
+            <w:r>
+              <w:rPr>
+                <w:noProof/>
+                <w:webHidden/>
+              </w:rPr>
+            </w:r>
+            <w:r>
+              <w:rPr>
+                <w:noProof/>
+                <w:webHidden/>
+              </w:rPr>
+              <w:fldChar w:fldCharType="separate"/>
+            </w:r>
+            <w:r>
+              <w:rPr>
+                <w:noProof/>
+                <w:webHidden/>
+              </w:rPr>
+              <w:t>2</w:t>
             </w:r>
             <w:r>
               <w:rPr>
@@ -140,6 +876,8 @@
             <w:fldChar w:fldCharType="end"/>
           </w:r>
         </w:p>
+        <w:bookmarkStart w:id="0" w:name="_GoBack" w:displacedByCustomXml="next"/>
+        <w:bookmarkEnd w:id="0" w:displacedByCustomXml="next"/>
       </w:sdtContent>
     </w:sdt>
     <w:p/>
@@ -157,31 +895,160 @@
       <w:pPr>
         <w:pStyle w:val="1Nadpis"/>
       </w:pPr>
+      <w:bookmarkStart w:id="1" w:name="_Toc51398012"/>
       <w:r>
         <w:lastRenderedPageBreak/>
-        <w:t>Revision</w:t>
+        <w:t>LA</w:t>
       </w:r>
+      <w:bookmarkEnd w:id="1"/>
     </w:p>
     <w:p>
       <w:pPr>
         <w:pStyle w:val="2Nadpis"/>
       </w:pPr>
+      <w:bookmarkStart w:id="2" w:name="_Toc51398013"/>
       <w:r>
-        <w:t>Data Persistence</w:t>
+        <w:t xml:space="preserve">Data </w:t>
       </w:r>
+      <w:r>
+        <w:t>stores</w:t>
+      </w:r>
+      <w:bookmarkEnd w:id="2"/>
     </w:p>
     <w:p>
       <w:r>
         <w:t>Ephemeral: Data that is generally local to a resource and is lost when that resource is powered down. – Instance Store, ElastiCache</w:t>
       </w:r>
-      <w:bookmarkStart w:id="0" w:name="_GoBack"/>
-      <w:bookmarkEnd w:id="0"/>
+    </w:p>
+    <w:p>
+      <w:r>
+        <w:rPr>
+          <w:noProof/>
+          <w:lang w:val="en-US"/>
+        </w:rPr>
+        <w:drawing>
+          <wp:inline distT="0" distB="0" distL="0" distR="0" wp14:anchorId="05EB0FC1" wp14:editId="52C0F1BA">
+            <wp:extent cx="5579745" cy="2456180"/>
+            <wp:effectExtent l="0" t="0" r="1905" b="1270"/>
+            <wp:docPr id="1" name="Picture 1"/>
+            <wp:cNvGraphicFramePr>
+              <a:graphicFrameLocks xmlns:a="http://schemas.openxmlformats.org/drawingml/2006/main" noChangeAspect="1"/>
+            </wp:cNvGraphicFramePr>
+            <a:graphic xmlns:a="http://schemas.openxmlformats.org/drawingml/2006/main">
+              <a:graphicData uri="http://schemas.openxmlformats.org/drawingml/2006/picture">
+                <pic:pic xmlns:pic="http://schemas.openxmlformats.org/drawingml/2006/picture">
+                  <pic:nvPicPr>
+                    <pic:cNvPr id="1" name=""/>
+                    <pic:cNvPicPr/>
+                  </pic:nvPicPr>
+                  <pic:blipFill>
+                    <a:blip r:embed="rId8"/>
+                    <a:stretch>
+                      <a:fillRect/>
+                    </a:stretch>
+                  </pic:blipFill>
+                  <pic:spPr>
+                    <a:xfrm>
+                      <a:off x="0" y="0"/>
+                      <a:ext cx="5579745" cy="2456180"/>
+                    </a:xfrm>
+                    <a:prstGeom prst="rect">
+                      <a:avLst/>
+                    </a:prstGeom>
+                  </pic:spPr>
+                </pic:pic>
+              </a:graphicData>
+            </a:graphic>
+          </wp:inline>
+        </w:drawing>
+      </w:r>
+    </w:p>
+    <w:p>
+      <w:r>
+        <w:t>BASE Consistency model scales better.</w:t>
+      </w:r>
+    </w:p>
+    <w:p>
+      <w:pPr>
+        <w:spacing w:line="259" w:lineRule="auto"/>
+      </w:pPr>
+    </w:p>
+    <w:p/>
+    <w:p>
+      <w:pPr>
+        <w:pStyle w:val="2Nadpis"/>
+      </w:pPr>
+      <w:bookmarkStart w:id="3" w:name="_Toc51398014"/>
+      <w:r>
+        <w:t>Networking</w:t>
+      </w:r>
+      <w:bookmarkEnd w:id="3"/>
+    </w:p>
+    <w:p>
+      <w:pPr>
+        <w:pStyle w:val="2Nadpis"/>
+      </w:pPr>
+      <w:bookmarkStart w:id="4" w:name="_Toc51398015"/>
+      <w:r>
+        <w:t>Security</w:t>
+      </w:r>
+      <w:bookmarkEnd w:id="4"/>
+    </w:p>
+    <w:p>
+      <w:pPr>
+        <w:pStyle w:val="2Nadpis"/>
+      </w:pPr>
+      <w:bookmarkStart w:id="5" w:name="_Toc51398016"/>
+      <w:r>
+        <w:t>Migrations</w:t>
+      </w:r>
+      <w:bookmarkEnd w:id="5"/>
+    </w:p>
+    <w:p>
+      <w:pPr>
+        <w:pStyle w:val="2Nadpis"/>
+      </w:pPr>
+      <w:bookmarkStart w:id="6" w:name="_Toc51398017"/>
+      <w:r>
+        <w:t>Architecting to scale</w:t>
+      </w:r>
+      <w:bookmarkEnd w:id="6"/>
+    </w:p>
+    <w:p>
+      <w:pPr>
+        <w:pStyle w:val="2Nadpis"/>
+      </w:pPr>
+      <w:bookmarkStart w:id="7" w:name="_Toc51398018"/>
+      <w:r>
+        <w:t>Business continuity</w:t>
+      </w:r>
+      <w:bookmarkEnd w:id="7"/>
+    </w:p>
+    <w:p>
+      <w:pPr>
+        <w:pStyle w:val="2Nadpis"/>
+      </w:pPr>
+      <w:bookmarkStart w:id="8" w:name="_Toc51398019"/>
+      <w:r>
+        <w:t>Deployments and operations</w:t>
+      </w:r>
+      <w:bookmarkEnd w:id="8"/>
+    </w:p>
+    <w:p>
+      <w:pPr>
+        <w:pStyle w:val="2Nadpis"/>
+      </w:pPr>
+      <w:bookmarkStart w:id="9" w:name="_Toc51398020"/>
+      <w:r>
+        <w:t>Cost Management</w:t>
+      </w:r>
+      <w:bookmarkEnd w:id="9"/>
     </w:p>
     <w:p/>
     <w:p/>
     <w:sectPr>
-      <w:headerReference w:type="default" r:id="rId8"/>
-      <w:footerReference w:type="default" r:id="rId9"/>
+      <w:headerReference w:type="default" r:id="rId9"/>
+      <w:footerReference w:type="default" r:id="rId10"/>
       <w:pgSz w:w="11906" w:h="16838"/>
       <w:pgMar w:top="1418" w:right="1418" w:bottom="1418" w:left="1701" w:header="709" w:footer="709" w:gutter="0"/>
       <w:cols w:space="708"/>
@@ -294,7 +1161,7 @@
                 </wp:anchor>
               </w:drawing>
             </mc:Choice>
-            <mc:Fallback xmlns:cx="http://schemas.microsoft.com/office/drawing/2014/chartex" xmlns:cx1="http://schemas.microsoft.com/office/drawing/2015/9/8/chartex" xmlns:cx2="http://schemas.microsoft.com/office/drawing/2015/10/21/chartex" xmlns:cx3="http://schemas.microsoft.com/office/drawing/2016/5/9/chartex" xmlns:cx4="http://schemas.microsoft.com/office/drawing/2016/5/10/chartex" xmlns:cx5="http://schemas.microsoft.com/office/drawing/2016/5/11/chartex" xmlns:cx6="http://schemas.microsoft.com/office/drawing/2016/5/12/chartex" xmlns:cx7="http://schemas.microsoft.com/office/drawing/2016/5/13/chartex" xmlns:cx8="http://schemas.microsoft.com/office/drawing/2016/5/14/chartex" xmlns:aink="http://schemas.microsoft.com/office/drawing/2016/ink" xmlns:am3d="http://schemas.microsoft.com/office/drawing/2017/model3d" xmlns:w16cid="http://schemas.microsoft.com/office/word/2016/wordml/cid" xmlns:w16se="http://schemas.microsoft.com/office/word/2015/wordml/symex">
+            <mc:Fallback xmlns:w16se="http://schemas.microsoft.com/office/word/2015/wordml/symex" xmlns:w16cid="http://schemas.microsoft.com/office/word/2016/wordml/cid" xmlns:am3d="http://schemas.microsoft.com/office/drawing/2017/model3d" xmlns:aink="http://schemas.microsoft.com/office/drawing/2016/ink" xmlns:cx8="http://schemas.microsoft.com/office/drawing/2016/5/14/chartex" xmlns:cx7="http://schemas.microsoft.com/office/drawing/2016/5/13/chartex" xmlns:cx6="http://schemas.microsoft.com/office/drawing/2016/5/12/chartex" xmlns:cx5="http://schemas.microsoft.com/office/drawing/2016/5/11/chartex" xmlns:cx4="http://schemas.microsoft.com/office/drawing/2016/5/10/chartex" xmlns:cx3="http://schemas.microsoft.com/office/drawing/2016/5/9/chartex" xmlns:cx2="http://schemas.microsoft.com/office/drawing/2015/10/21/chartex" xmlns:cx1="http://schemas.microsoft.com/office/drawing/2015/9/8/chartex" xmlns:cx="http://schemas.microsoft.com/office/drawing/2014/chartex">
               <w:pict>
                 <v:line w14:anchorId="4773489F" id="Rovná spojnica 3" o:spid="_x0000_s1026" style="position:absolute;flip:y;z-index:251661312;visibility:visible;mso-wrap-style:square;mso-width-percent:0;mso-height-percent:0;mso-wrap-distance-left:9pt;mso-wrap-distance-top:0;mso-wrap-distance-right:9pt;mso-wrap-distance-bottom:0;mso-position-horizontal:left;mso-position-horizontal-relative:margin;mso-position-vertical:absolute;mso-position-vertical-relative:page;mso-width-percent:0;mso-height-percent:0;mso-width-relative:margin;mso-height-relative:margin" from="0,785.2pt" to="441.85pt,785.2pt" o:gfxdata="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" strokecolor="black [3200]" strokeweight=".5pt">
                   <v:stroke joinstyle="miter"/>
@@ -420,7 +1287,7 @@
             </wp:anchor>
           </w:drawing>
         </mc:Choice>
-        <mc:Fallback xmlns:cx="http://schemas.microsoft.com/office/drawing/2014/chartex" xmlns:cx1="http://schemas.microsoft.com/office/drawing/2015/9/8/chartex" xmlns:cx2="http://schemas.microsoft.com/office/drawing/2015/10/21/chartex" xmlns:cx3="http://schemas.microsoft.com/office/drawing/2016/5/9/chartex" xmlns:cx4="http://schemas.microsoft.com/office/drawing/2016/5/10/chartex" xmlns:cx5="http://schemas.microsoft.com/office/drawing/2016/5/11/chartex" xmlns:cx6="http://schemas.microsoft.com/office/drawing/2016/5/12/chartex" xmlns:cx7="http://schemas.microsoft.com/office/drawing/2016/5/13/chartex" xmlns:cx8="http://schemas.microsoft.com/office/drawing/2016/5/14/chartex" xmlns:aink="http://schemas.microsoft.com/office/drawing/2016/ink" xmlns:am3d="http://schemas.microsoft.com/office/drawing/2017/model3d" xmlns:w16cid="http://schemas.microsoft.com/office/word/2016/wordml/cid" xmlns:w16se="http://schemas.microsoft.com/office/word/2015/wordml/symex">
+        <mc:Fallback xmlns:w16se="http://schemas.microsoft.com/office/word/2015/wordml/symex" xmlns:w16cid="http://schemas.microsoft.com/office/word/2016/wordml/cid" xmlns:am3d="http://schemas.microsoft.com/office/drawing/2017/model3d" xmlns:aink="http://schemas.microsoft.com/office/drawing/2016/ink" xmlns:cx8="http://schemas.microsoft.com/office/drawing/2016/5/14/chartex" xmlns:cx7="http://schemas.microsoft.com/office/drawing/2016/5/13/chartex" xmlns:cx6="http://schemas.microsoft.com/office/drawing/2016/5/12/chartex" xmlns:cx5="http://schemas.microsoft.com/office/drawing/2016/5/11/chartex" xmlns:cx4="http://schemas.microsoft.com/office/drawing/2016/5/10/chartex" xmlns:cx3="http://schemas.microsoft.com/office/drawing/2016/5/9/chartex" xmlns:cx2="http://schemas.microsoft.com/office/drawing/2015/10/21/chartex" xmlns:cx1="http://schemas.microsoft.com/office/drawing/2015/9/8/chartex" xmlns:cx="http://schemas.microsoft.com/office/drawing/2014/chartex">
           <w:pict>
             <v:line w14:anchorId="6C26ECBC" id="Rovná spojnica 2" o:spid="_x0000_s1026" style="position:absolute;flip:y;z-index:251659264;visibility:visible;mso-wrap-style:square;mso-width-percent:0;mso-height-percent:0;mso-wrap-distance-left:9pt;mso-wrap-distance-top:0;mso-wrap-distance-right:9pt;mso-wrap-distance-bottom:0;mso-position-horizontal:absolute;mso-position-horizontal-relative:margin;mso-position-vertical:absolute;mso-position-vertical-relative:page;mso-width-percent:0;mso-height-percent:0;mso-width-relative:margin;mso-height-relative:margin" from="0,51.45pt" to="441.85pt,51.45pt" o:gfxdata="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" strokecolor="black [3200]" strokeweight=".5pt">
               <v:stroke joinstyle="miter"/>
@@ -7438,7 +8305,7 @@
 </file>
 
 <file path=customXml/itemProps1.xml><?xml version="1.0" encoding="utf-8"?>
-<ds:datastoreItem xmlns:ds="http://schemas.openxmlformats.org/officeDocument/2006/customXml" ds:itemID="{8E28D4E1-A9E4-43BC-A826-F02C0408053F}">
+<ds:datastoreItem xmlns:ds="http://schemas.openxmlformats.org/officeDocument/2006/customXml" ds:itemID="{F007208D-BAC1-41FA-80B5-98E8D7681EF3}">
   <ds:schemaRefs>
     <ds:schemaRef ds:uri="http://schemas.openxmlformats.org/officeDocument/2006/bibliography"/>
   </ds:schemaRefs>

</xml_diff>